<commit_message>
Added and modified asg2.docx
UCS commit done
</commit_message>
<xml_diff>
--- a/Assignment2/Asg2.docx
+++ b/Assignment2/Asg2.docx
@@ -773,6 +773,8 @@
         </w:rPr>
         <w:t xml:space="preserve"> test samples for question 1, change </w:t>
       </w:r>
+      <w:proofErr w:type="spellStart"/>
+      <w:proofErr w:type="gramStart"/>
       <w:r>
         <w:rPr>
           <w:rFonts w:cstheme="minorHAnsi"/>
@@ -782,6 +784,8 @@
         </w:rPr>
         <w:t>launch.json</w:t>
       </w:r>
+      <w:proofErr w:type="spellEnd"/>
+      <w:proofErr w:type="gramEnd"/>
       <w:r>
         <w:rPr>
           <w:rFonts w:cstheme="minorHAnsi"/>
@@ -798,7 +802,21 @@
         <w:rPr>
           <w:color w:val="0451A5"/>
         </w:rPr>
-        <w:t>"args"</w:t>
+        <w:t>"</w:t>
+      </w:r>
+      <w:proofErr w:type="spellStart"/>
+      <w:r>
+        <w:rPr>
+          <w:color w:val="0451A5"/>
+        </w:rPr>
+        <w:t>args</w:t>
+      </w:r>
+      <w:proofErr w:type="spellEnd"/>
+      <w:r>
+        <w:rPr>
+          <w:color w:val="0451A5"/>
+        </w:rPr>
+        <w:t>"</w:t>
       </w:r>
       <w:r>
         <w:t>: [</w:t>
@@ -968,6 +986,63 @@
           <w:rFonts w:ascii="Consolas" w:hAnsi="Consolas"/>
         </w:rPr>
         <w:t>Result:</w:t>
+      </w:r>
+    </w:p>
+    <w:p>
+      <w:pPr>
+        <w:spacing w:after="0"/>
+        <w:ind w:firstLine="720"/>
+        <w:rPr>
+          <w:rFonts w:ascii="Consolas" w:hAnsi="Consolas"/>
+        </w:rPr>
+      </w:pPr>
+      <w:r>
+        <w:rPr>
+          <w:rFonts w:ascii="Consolas" w:hAnsi="Consolas"/>
+          <w:noProof/>
+        </w:rPr>
+        <w:lastRenderedPageBreak/>
+        <w:drawing>
+          <wp:inline distT="0" distB="0" distL="0" distR="0" wp14:anchorId="14776080" wp14:editId="14009862">
+            <wp:extent cx="5943600" cy="4573905"/>
+            <wp:effectExtent l="0" t="0" r="0" b="0"/>
+            <wp:docPr id="1" name="Picture 1"/>
+            <wp:cNvGraphicFramePr>
+              <a:graphicFrameLocks xmlns:a="http://schemas.openxmlformats.org/drawingml/2006/main" noChangeAspect="1"/>
+            </wp:cNvGraphicFramePr>
+            <a:graphic xmlns:a="http://schemas.openxmlformats.org/drawingml/2006/main">
+              <a:graphicData uri="http://schemas.openxmlformats.org/drawingml/2006/picture">
+                <pic:pic xmlns:pic="http://schemas.openxmlformats.org/drawingml/2006/picture">
+                  <pic:nvPicPr>
+                    <pic:cNvPr id="1" name="Picture 1"/>
+                    <pic:cNvPicPr/>
+                  </pic:nvPicPr>
+                  <pic:blipFill>
+                    <a:blip r:embed="rId13">
+                      <a:extLst>
+                        <a:ext uri="{28A0092B-C50C-407E-A947-70E740481C1C}">
+                          <a14:useLocalDpi xmlns:a14="http://schemas.microsoft.com/office/drawing/2010/main" val="0"/>
+                        </a:ext>
+                      </a:extLst>
+                    </a:blip>
+                    <a:stretch>
+                      <a:fillRect/>
+                    </a:stretch>
+                  </pic:blipFill>
+                  <pic:spPr>
+                    <a:xfrm>
+                      <a:off x="0" y="0"/>
+                      <a:ext cx="5943600" cy="4573905"/>
+                    </a:xfrm>
+                    <a:prstGeom prst="rect">
+                      <a:avLst/>
+                    </a:prstGeom>
+                  </pic:spPr>
+                </pic:pic>
+              </a:graphicData>
+            </a:graphic>
+          </wp:inline>
+        </w:drawing>
       </w:r>
     </w:p>
     <w:p>
@@ -1069,7 +1144,10 @@
           <w:szCs w:val="24"/>
         </w:rPr>
       </w:pPr>
-      <w:r>
+    </w:p>
+    <w:p>
+      <w:pPr>
+        <w:pStyle w:val="Heading2"/>
         <w:rPr>
           <w:rFonts w:asciiTheme="minorHAnsi" w:hAnsiTheme="minorHAnsi" w:cstheme="minorHAnsi"/>
           <w:b/>
@@ -1077,7 +1155,99 @@
           <w:sz w:val="24"/>
           <w:szCs w:val="24"/>
         </w:rPr>
-        <w:lastRenderedPageBreak/>
+      </w:pPr>
+    </w:p>
+    <w:p>
+      <w:pPr>
+        <w:pStyle w:val="Heading2"/>
+        <w:rPr>
+          <w:rFonts w:asciiTheme="minorHAnsi" w:hAnsiTheme="minorHAnsi" w:cstheme="minorHAnsi"/>
+          <w:b/>
+          <w:color w:val="C00000"/>
+          <w:sz w:val="24"/>
+          <w:szCs w:val="24"/>
+        </w:rPr>
+      </w:pPr>
+    </w:p>
+    <w:p>
+      <w:pPr>
+        <w:pStyle w:val="Heading2"/>
+        <w:rPr>
+          <w:rFonts w:asciiTheme="minorHAnsi" w:hAnsiTheme="minorHAnsi" w:cstheme="minorHAnsi"/>
+          <w:b/>
+          <w:color w:val="C00000"/>
+          <w:sz w:val="24"/>
+          <w:szCs w:val="24"/>
+        </w:rPr>
+      </w:pPr>
+    </w:p>
+    <w:p>
+      <w:pPr>
+        <w:pStyle w:val="Heading2"/>
+        <w:rPr>
+          <w:rFonts w:asciiTheme="minorHAnsi" w:hAnsiTheme="minorHAnsi" w:cstheme="minorHAnsi"/>
+          <w:b/>
+          <w:color w:val="C00000"/>
+          <w:sz w:val="24"/>
+          <w:szCs w:val="24"/>
+        </w:rPr>
+      </w:pPr>
+    </w:p>
+    <w:p>
+      <w:pPr>
+        <w:pStyle w:val="Heading2"/>
+        <w:rPr>
+          <w:rFonts w:asciiTheme="minorHAnsi" w:hAnsiTheme="minorHAnsi" w:cstheme="minorHAnsi"/>
+          <w:b/>
+          <w:color w:val="C00000"/>
+          <w:sz w:val="24"/>
+          <w:szCs w:val="24"/>
+        </w:rPr>
+      </w:pPr>
+    </w:p>
+    <w:p>
+      <w:pPr>
+        <w:pStyle w:val="Heading2"/>
+        <w:rPr>
+          <w:rFonts w:asciiTheme="minorHAnsi" w:hAnsiTheme="minorHAnsi" w:cstheme="minorHAnsi"/>
+          <w:b/>
+          <w:color w:val="C00000"/>
+          <w:sz w:val="24"/>
+          <w:szCs w:val="24"/>
+        </w:rPr>
+      </w:pPr>
+    </w:p>
+    <w:p>
+      <w:pPr>
+        <w:pStyle w:val="Heading2"/>
+        <w:rPr>
+          <w:rFonts w:asciiTheme="minorHAnsi" w:hAnsiTheme="minorHAnsi" w:cstheme="minorHAnsi"/>
+          <w:b/>
+          <w:color w:val="C00000"/>
+          <w:sz w:val="24"/>
+          <w:szCs w:val="24"/>
+        </w:rPr>
+      </w:pPr>
+    </w:p>
+    <w:p>
+      <w:pPr>
+        <w:pStyle w:val="Heading2"/>
+        <w:rPr>
+          <w:rFonts w:asciiTheme="minorHAnsi" w:hAnsiTheme="minorHAnsi" w:cstheme="minorHAnsi"/>
+          <w:b/>
+          <w:color w:val="C00000"/>
+          <w:sz w:val="24"/>
+          <w:szCs w:val="24"/>
+        </w:rPr>
+      </w:pPr>
+      <w:r>
+        <w:rPr>
+          <w:rFonts w:asciiTheme="minorHAnsi" w:hAnsiTheme="minorHAnsi" w:cstheme="minorHAnsi"/>
+          <w:b/>
+          <w:color w:val="C00000"/>
+          <w:sz w:val="24"/>
+          <w:szCs w:val="24"/>
+        </w:rPr>
         <w:t>Part I</w:t>
       </w:r>
       <w:r>
@@ -1177,8 +1347,28 @@
           <w:szCs w:val="24"/>
           <w:highlight w:val="yellow"/>
         </w:rPr>
-        <w:t>------------ (mention your names),</w:t>
-      </w:r>
+        <w:t xml:space="preserve">FAHAD ALI KHAN, TANISH NARESH KALATHIYA, MOHAMMED AERAF </w:t>
+      </w:r>
+      <w:proofErr w:type="gramStart"/>
+      <w:r>
+        <w:rPr>
+          <w:rFonts w:asciiTheme="minorHAnsi" w:hAnsiTheme="minorHAnsi" w:cstheme="minorHAnsi"/>
+          <w:sz w:val="24"/>
+          <w:szCs w:val="24"/>
+          <w:highlight w:val="yellow"/>
+        </w:rPr>
+        <w:t xml:space="preserve">KHAN </w:t>
+      </w:r>
+      <w:r>
+        <w:rPr>
+          <w:rFonts w:asciiTheme="minorHAnsi" w:hAnsiTheme="minorHAnsi" w:cstheme="minorHAnsi"/>
+          <w:sz w:val="24"/>
+          <w:szCs w:val="24"/>
+          <w:highlight w:val="yellow"/>
+        </w:rPr>
+        <w:t>,</w:t>
+      </w:r>
+      <w:proofErr w:type="gramEnd"/>
       <w:r>
         <w:rPr>
           <w:rFonts w:asciiTheme="minorHAnsi" w:hAnsiTheme="minorHAnsi" w:cstheme="minorHAnsi"/>
@@ -1331,6 +1521,14 @@
                 <w:lang w:val="en-CA"/>
               </w:rPr>
             </w:pPr>
+            <w:r>
+              <w:rPr>
+                <w:rFonts w:cstheme="minorHAnsi"/>
+                <w:szCs w:val="24"/>
+                <w:lang w:val="en-CA"/>
+              </w:rPr>
+              <w:t>FAHAD ALI KHAN</w:t>
+            </w:r>
           </w:p>
         </w:tc>
         <w:tc>
@@ -1345,6 +1543,14 @@
                 <w:lang w:val="en-CA"/>
               </w:rPr>
             </w:pPr>
+            <w:r>
+              <w:rPr>
+                <w:rFonts w:cstheme="minorHAnsi"/>
+                <w:szCs w:val="24"/>
+                <w:lang w:val="en-CA"/>
+              </w:rPr>
+              <w:t>EVERYONE CONTRIBUTED IN EACH TASK.</w:t>
+            </w:r>
           </w:p>
         </w:tc>
       </w:tr>
@@ -1383,6 +1589,14 @@
                 <w:lang w:val="en-CA"/>
               </w:rPr>
             </w:pPr>
+            <w:r>
+              <w:rPr>
+                <w:rFonts w:cstheme="minorHAnsi"/>
+                <w:szCs w:val="24"/>
+                <w:lang w:val="en-CA"/>
+              </w:rPr>
+              <w:t>TANISH NARESH KALATHIYA</w:t>
+            </w:r>
           </w:p>
         </w:tc>
         <w:tc>
@@ -1397,6 +1611,14 @@
                 <w:lang w:val="en-CA"/>
               </w:rPr>
             </w:pPr>
+            <w:r>
+              <w:rPr>
+                <w:rFonts w:cstheme="minorHAnsi"/>
+                <w:szCs w:val="24"/>
+                <w:lang w:val="en-CA"/>
+              </w:rPr>
+              <w:t>EVERYONE CONTRIBUTED IN EACH TASK.</w:t>
+            </w:r>
           </w:p>
         </w:tc>
       </w:tr>
@@ -1435,6 +1657,14 @@
                 <w:lang w:val="en-CA"/>
               </w:rPr>
             </w:pPr>
+            <w:r>
+              <w:rPr>
+                <w:rFonts w:cstheme="minorHAnsi"/>
+                <w:szCs w:val="24"/>
+                <w:lang w:val="en-CA"/>
+              </w:rPr>
+              <w:t>MOHAMMED AERAF KHAN</w:t>
+            </w:r>
           </w:p>
         </w:tc>
         <w:tc>
@@ -1449,6 +1679,14 @@
                 <w:lang w:val="en-CA"/>
               </w:rPr>
             </w:pPr>
+            <w:r>
+              <w:rPr>
+                <w:rFonts w:cstheme="minorHAnsi"/>
+                <w:szCs w:val="24"/>
+                <w:lang w:val="en-CA"/>
+              </w:rPr>
+              <w:t>EVERYONE CONTRIBUTED IN EACH TASK.</w:t>
+            </w:r>
           </w:p>
         </w:tc>
       </w:tr>
@@ -1466,7 +1704,7 @@
       </w:pPr>
     </w:p>
     <w:sectPr>
-      <w:footerReference w:type="default" r:id="rId13"/>
+      <w:footerReference w:type="default" r:id="rId14"/>
       <w:pgSz w:w="12240" w:h="15840"/>
       <w:pgMar w:top="1440" w:right="1440" w:bottom="1440" w:left="1440" w:header="708" w:footer="178" w:gutter="0"/>
       <w:cols w:space="708"/>

</xml_diff>